<commit_message>
Use cases fully dressed v1.1
dubbele use case weggehaald
</commit_message>
<xml_diff>
--- a/UC_fully_dressed.docx
+++ b/UC_fully_dressed.docx
@@ -7078,1399 +7078,6 @@
         <w:t xml:space="preserve"> aangezien ze verschillende effecten op het systeem. Ook verschillen de pre condities.</w:t>
       </w:r>
     </w:p>
-    <w:p>
-      <w:pPr>
-        <w:spacing w:after="160" w:line="259" w:lineRule="auto"/>
-        <w:rPr>
-          <w:rFonts w:ascii="Arial" w:hAnsi="Arial" w:cs="Arial"/>
-          <w:b/>
-        </w:rPr>
-      </w:pPr>
-    </w:p>
-    <w:p>
-      <w:pPr>
-        <w:rPr>
-          <w:rFonts w:ascii="Arial" w:hAnsi="Arial" w:cs="Arial"/>
-          <w:b/>
-        </w:rPr>
-      </w:pPr>
-      <w:r>
-        <w:rPr>
-          <w:rFonts w:ascii="Arial" w:hAnsi="Arial" w:cs="Arial"/>
-          <w:b/>
-        </w:rPr>
-        <w:br w:type="page"/>
-      </w:r>
-    </w:p>
-    <w:p>
-      <w:pPr>
-        <w:ind w:left="-426"/>
-        <w:rPr>
-          <w:rFonts w:ascii="Arial" w:hAnsi="Arial" w:cs="Arial"/>
-        </w:rPr>
-      </w:pPr>
-      <w:proofErr w:type="spellStart"/>
-      <w:r>
-        <w:rPr>
-          <w:rFonts w:ascii="Arial" w:hAnsi="Arial" w:cs="Arial"/>
-          <w:b/>
-        </w:rPr>
-        <w:lastRenderedPageBreak/>
-        <w:t>Use</w:t>
-      </w:r>
-      <w:proofErr w:type="spellEnd"/>
-      <w:r>
-        <w:rPr>
-          <w:rFonts w:ascii="Arial" w:hAnsi="Arial" w:cs="Arial"/>
-          <w:b/>
-        </w:rPr>
-        <w:t xml:space="preserve"> Case: </w:t>
-      </w:r>
-      <w:r>
-        <w:rPr>
-          <w:rFonts w:ascii="Arial" w:hAnsi="Arial" w:cs="Arial"/>
-          <w:bCs/>
-          <w:color w:val="333333"/>
-        </w:rPr>
-        <w:t>Betaling van de huur (bij reservering)</w:t>
-      </w:r>
-    </w:p>
-    <w:tbl>
-      <w:tblPr>
-        <w:tblW w:w="9961" w:type="dxa"/>
-        <w:tblInd w:w="-327" w:type="dxa"/>
-        <w:tblBorders>
-          <w:top w:val="single" w:sz="4" w:space="0" w:color="00000A"/>
-          <w:left w:val="single" w:sz="4" w:space="0" w:color="00000A"/>
-          <w:bottom w:val="single" w:sz="4" w:space="0" w:color="00000A"/>
-          <w:right w:val="single" w:sz="4" w:space="0" w:color="00000A"/>
-          <w:insideH w:val="single" w:sz="4" w:space="0" w:color="00000A"/>
-          <w:insideV w:val="single" w:sz="4" w:space="0" w:color="00000A"/>
-        </w:tblBorders>
-        <w:tblCellMar>
-          <w:left w:w="65" w:type="dxa"/>
-          <w:right w:w="70" w:type="dxa"/>
-        </w:tblCellMar>
-        <w:tblLook w:val="04A0" w:firstRow="1" w:lastRow="0" w:firstColumn="1" w:lastColumn="0" w:noHBand="0" w:noVBand="1"/>
-      </w:tblPr>
-      <w:tblGrid>
-        <w:gridCol w:w="4785"/>
-        <w:gridCol w:w="5176"/>
-      </w:tblGrid>
-      <w:tr>
-        <w:trPr>
-          <w:cantSplit/>
-          <w:trHeight w:val="318"/>
-        </w:trPr>
-        <w:tc>
-          <w:tcPr>
-            <w:tcW w:w="9961" w:type="dxa"/>
-            <w:gridSpan w:val="2"/>
-            <w:tcBorders>
-              <w:top w:val="single" w:sz="4" w:space="0" w:color="00000A"/>
-              <w:left w:val="single" w:sz="4" w:space="0" w:color="00000A"/>
-              <w:bottom w:val="single" w:sz="4" w:space="0" w:color="00000A"/>
-              <w:right w:val="single" w:sz="4" w:space="0" w:color="00000A"/>
-            </w:tcBorders>
-            <w:shd w:val="clear" w:color="auto" w:fill="auto"/>
-            <w:tcMar>
-              <w:left w:w="65" w:type="dxa"/>
-            </w:tcMar>
-          </w:tcPr>
-          <w:p>
-            <w:pPr>
-              <w:spacing w:line="252" w:lineRule="auto"/>
-              <w:rPr>
-                <w:rFonts w:ascii="Arial" w:hAnsi="Arial" w:cs="Arial"/>
-              </w:rPr>
-            </w:pPr>
-            <w:r>
-              <w:rPr>
-                <w:rFonts w:ascii="Arial" w:hAnsi="Arial" w:cs="Arial"/>
-                <w:b/>
-                <w:lang w:val="en-GB" w:eastAsia="en-US"/>
-              </w:rPr>
-              <w:t xml:space="preserve">Primary actor: </w:t>
-            </w:r>
-            <w:proofErr w:type="spellStart"/>
-            <w:r>
-              <w:rPr>
-                <w:rFonts w:ascii="Arial" w:hAnsi="Arial" w:cs="Arial"/>
-                <w:bCs/>
-                <w:lang w:val="en-GB" w:eastAsia="en-US"/>
-              </w:rPr>
-              <w:t>Systeem</w:t>
-            </w:r>
-            <w:proofErr w:type="spellEnd"/>
-          </w:p>
-        </w:tc>
-      </w:tr>
-      <w:tr>
-        <w:trPr>
-          <w:cantSplit/>
-          <w:trHeight w:val="486"/>
-        </w:trPr>
-        <w:tc>
-          <w:tcPr>
-            <w:tcW w:w="9961" w:type="dxa"/>
-            <w:gridSpan w:val="2"/>
-            <w:tcBorders>
-              <w:top w:val="single" w:sz="4" w:space="0" w:color="00000A"/>
-              <w:left w:val="single" w:sz="4" w:space="0" w:color="00000A"/>
-              <w:bottom w:val="single" w:sz="4" w:space="0" w:color="00000A"/>
-              <w:right w:val="single" w:sz="4" w:space="0" w:color="00000A"/>
-            </w:tcBorders>
-            <w:shd w:val="clear" w:color="auto" w:fill="auto"/>
-            <w:tcMar>
-              <w:left w:w="65" w:type="dxa"/>
-            </w:tcMar>
-          </w:tcPr>
-          <w:p>
-            <w:pPr>
-              <w:spacing w:line="252" w:lineRule="auto"/>
-              <w:rPr>
-                <w:rFonts w:ascii="Arial" w:hAnsi="Arial" w:cs="Arial"/>
-                <w:lang w:val="en-US"/>
-              </w:rPr>
-            </w:pPr>
-            <w:r>
-              <w:rPr>
-                <w:rFonts w:ascii="Arial" w:hAnsi="Arial" w:cs="Arial"/>
-                <w:b/>
-                <w:lang w:val="en-US" w:eastAsia="en-US"/>
-              </w:rPr>
-              <w:t xml:space="preserve">Stakeholders and Interests: </w:t>
-            </w:r>
-            <w:proofErr w:type="spellStart"/>
-            <w:r>
-              <w:rPr>
-                <w:rFonts w:ascii="Arial" w:hAnsi="Arial" w:cs="Arial"/>
-                <w:bCs/>
-                <w:lang w:val="en-US" w:eastAsia="en-US"/>
-              </w:rPr>
-              <w:t>Klant</w:t>
-            </w:r>
-            <w:proofErr w:type="spellEnd"/>
-            <w:r>
-              <w:rPr>
-                <w:rFonts w:ascii="Arial" w:hAnsi="Arial" w:cs="Arial"/>
-                <w:bCs/>
-                <w:lang w:val="en-US" w:eastAsia="en-US"/>
-              </w:rPr>
-              <w:t xml:space="preserve">, </w:t>
-            </w:r>
-            <w:proofErr w:type="spellStart"/>
-            <w:r>
-              <w:rPr>
-                <w:rFonts w:ascii="Arial" w:hAnsi="Arial" w:cs="Arial"/>
-                <w:bCs/>
-                <w:lang w:val="en-US" w:eastAsia="en-US"/>
-              </w:rPr>
-              <w:t>RentIt</w:t>
-            </w:r>
-            <w:proofErr w:type="spellEnd"/>
-            <w:r>
-              <w:rPr>
-                <w:rFonts w:ascii="Arial" w:hAnsi="Arial" w:cs="Arial"/>
-                <w:bCs/>
-                <w:lang w:val="en-US" w:eastAsia="en-US"/>
-              </w:rPr>
-              <w:t>, Bank</w:t>
-            </w:r>
-          </w:p>
-        </w:tc>
-      </w:tr>
-      <w:tr>
-        <w:trPr>
-          <w:cantSplit/>
-          <w:trHeight w:val="486"/>
-        </w:trPr>
-        <w:tc>
-          <w:tcPr>
-            <w:tcW w:w="9961" w:type="dxa"/>
-            <w:gridSpan w:val="2"/>
-            <w:tcBorders>
-              <w:top w:val="single" w:sz="4" w:space="0" w:color="00000A"/>
-              <w:left w:val="single" w:sz="4" w:space="0" w:color="00000A"/>
-              <w:bottom w:val="single" w:sz="4" w:space="0" w:color="00000A"/>
-              <w:right w:val="single" w:sz="4" w:space="0" w:color="00000A"/>
-            </w:tcBorders>
-            <w:shd w:val="clear" w:color="auto" w:fill="auto"/>
-            <w:tcMar>
-              <w:left w:w="65" w:type="dxa"/>
-            </w:tcMar>
-          </w:tcPr>
-          <w:p>
-            <w:pPr>
-              <w:spacing w:line="252" w:lineRule="auto"/>
-              <w:rPr>
-                <w:rFonts w:ascii="Arial" w:hAnsi="Arial" w:cs="Arial"/>
-                <w:b/>
-                <w:lang w:eastAsia="en-US"/>
-              </w:rPr>
-            </w:pPr>
-            <w:r>
-              <w:rPr>
-                <w:rFonts w:ascii="Arial" w:hAnsi="Arial" w:cs="Arial"/>
-                <w:b/>
-                <w:lang w:eastAsia="en-US"/>
-              </w:rPr>
-              <w:t xml:space="preserve">Brief </w:t>
-            </w:r>
-            <w:proofErr w:type="spellStart"/>
-            <w:r>
-              <w:rPr>
-                <w:rFonts w:ascii="Arial" w:hAnsi="Arial" w:cs="Arial"/>
-                <w:b/>
-                <w:lang w:eastAsia="en-US"/>
-              </w:rPr>
-              <w:t>description</w:t>
-            </w:r>
-            <w:proofErr w:type="spellEnd"/>
-            <w:r>
-              <w:rPr>
-                <w:rFonts w:ascii="Arial" w:hAnsi="Arial" w:cs="Arial"/>
-                <w:b/>
-                <w:lang w:eastAsia="en-US"/>
-              </w:rPr>
-              <w:t>:</w:t>
-            </w:r>
-            <w:r>
-              <w:rPr>
-                <w:rFonts w:ascii="Arial" w:hAnsi="Arial" w:cs="Arial"/>
-                <w:b/>
-                <w:lang w:eastAsia="en-US"/>
-              </w:rPr>
-              <w:t xml:space="preserve"> </w:t>
-            </w:r>
-          </w:p>
-          <w:p>
-            <w:pPr>
-              <w:spacing w:line="252" w:lineRule="auto"/>
-              <w:rPr>
-                <w:rFonts w:ascii="Arial" w:hAnsi="Arial" w:cs="Arial"/>
-                <w:bCs/>
-                <w:lang w:eastAsia="en-US"/>
-              </w:rPr>
-            </w:pPr>
-            <w:r>
-              <w:rPr>
-                <w:rFonts w:ascii="Arial" w:hAnsi="Arial" w:cs="Arial"/>
-                <w:bCs/>
-                <w:lang w:eastAsia="en-US"/>
-              </w:rPr>
-              <w:t>De klant heeft aangegeven hoe lang hij welk type wil huren. Op basis van deze gegevens bereken</w:t>
-            </w:r>
-            <w:r>
-              <w:rPr>
-                <w:rFonts w:ascii="Arial" w:hAnsi="Arial" w:cs="Arial"/>
-                <w:bCs/>
-                <w:lang w:eastAsia="en-US"/>
-              </w:rPr>
-              <w:t>t</w:t>
-            </w:r>
-            <w:r>
-              <w:rPr>
-                <w:rFonts w:ascii="Arial" w:hAnsi="Arial" w:cs="Arial"/>
-                <w:bCs/>
-                <w:lang w:eastAsia="en-US"/>
-              </w:rPr>
-              <w:t xml:space="preserve"> het systeem de kosten.</w:t>
-            </w:r>
-            <w:r>
-              <w:rPr>
-                <w:rFonts w:ascii="Arial" w:hAnsi="Arial" w:cs="Arial"/>
-                <w:bCs/>
-                <w:lang w:eastAsia="en-US"/>
-              </w:rPr>
-              <w:t xml:space="preserve"> Wanneer de klant hiermee akkoord gaat wordt automatische incasso verstuurd.</w:t>
-            </w:r>
-          </w:p>
-          <w:p>
-            <w:pPr>
-              <w:spacing w:line="252" w:lineRule="auto"/>
-              <w:rPr>
-                <w:rFonts w:ascii="Arial" w:hAnsi="Arial" w:cs="Arial"/>
-                <w:b/>
-                <w:lang w:eastAsia="en-US"/>
-              </w:rPr>
-            </w:pPr>
-          </w:p>
-        </w:tc>
-      </w:tr>
-      <w:tr>
-        <w:trPr>
-          <w:cantSplit/>
-          <w:trHeight w:val="486"/>
-        </w:trPr>
-        <w:tc>
-          <w:tcPr>
-            <w:tcW w:w="9961" w:type="dxa"/>
-            <w:gridSpan w:val="2"/>
-            <w:tcBorders>
-              <w:top w:val="single" w:sz="4" w:space="0" w:color="00000A"/>
-              <w:left w:val="single" w:sz="4" w:space="0" w:color="00000A"/>
-              <w:bottom w:val="single" w:sz="4" w:space="0" w:color="00000A"/>
-              <w:right w:val="single" w:sz="4" w:space="0" w:color="00000A"/>
-            </w:tcBorders>
-            <w:shd w:val="clear" w:color="auto" w:fill="auto"/>
-            <w:tcMar>
-              <w:left w:w="65" w:type="dxa"/>
-            </w:tcMar>
-          </w:tcPr>
-          <w:p>
-            <w:pPr>
-              <w:spacing w:line="252" w:lineRule="auto"/>
-              <w:rPr>
-                <w:rFonts w:ascii="Arial" w:hAnsi="Arial" w:cs="Arial"/>
-                <w:b/>
-                <w:lang w:eastAsia="en-US"/>
-              </w:rPr>
-            </w:pPr>
-            <w:proofErr w:type="spellStart"/>
-            <w:r>
-              <w:rPr>
-                <w:rFonts w:ascii="Arial" w:hAnsi="Arial" w:cs="Arial"/>
-                <w:b/>
-                <w:lang w:eastAsia="en-US"/>
-              </w:rPr>
-              <w:t>Preconditions</w:t>
-            </w:r>
-            <w:proofErr w:type="spellEnd"/>
-            <w:r>
-              <w:rPr>
-                <w:rFonts w:ascii="Arial" w:hAnsi="Arial" w:cs="Arial"/>
-                <w:b/>
-                <w:lang w:eastAsia="en-US"/>
-              </w:rPr>
-              <w:t>:</w:t>
-            </w:r>
-          </w:p>
-          <w:p>
-            <w:pPr>
-              <w:spacing w:line="252" w:lineRule="auto"/>
-              <w:rPr>
-                <w:rFonts w:ascii="Arial" w:hAnsi="Arial" w:cs="Arial"/>
-                <w:bCs/>
-                <w:lang w:eastAsia="en-US"/>
-              </w:rPr>
-            </w:pPr>
-            <w:r>
-              <w:rPr>
-                <w:rFonts w:ascii="Arial" w:hAnsi="Arial" w:cs="Arial"/>
-                <w:bCs/>
-                <w:lang w:eastAsia="en-US"/>
-              </w:rPr>
-              <w:t>De klant is ingelogd.</w:t>
-            </w:r>
-          </w:p>
-          <w:p>
-            <w:pPr>
-              <w:spacing w:line="252" w:lineRule="auto"/>
-              <w:rPr>
-                <w:rFonts w:ascii="Arial" w:hAnsi="Arial" w:cs="Arial"/>
-              </w:rPr>
-            </w:pPr>
-            <w:r>
-              <w:rPr>
-                <w:rFonts w:ascii="Arial" w:hAnsi="Arial" w:cs="Arial"/>
-              </w:rPr>
-              <w:t>De klant heeft een auto gereserveerd.</w:t>
-            </w:r>
-          </w:p>
-        </w:tc>
-      </w:tr>
-      <w:tr>
-        <w:trPr>
-          <w:cantSplit/>
-          <w:trHeight w:val="744"/>
-        </w:trPr>
-        <w:tc>
-          <w:tcPr>
-            <w:tcW w:w="9961" w:type="dxa"/>
-            <w:gridSpan w:val="2"/>
-            <w:tcBorders>
-              <w:top w:val="single" w:sz="4" w:space="0" w:color="00000A"/>
-              <w:left w:val="single" w:sz="4" w:space="0" w:color="00000A"/>
-              <w:bottom w:val="single" w:sz="4" w:space="0" w:color="00000A"/>
-              <w:right w:val="single" w:sz="4" w:space="0" w:color="00000A"/>
-            </w:tcBorders>
-            <w:shd w:val="clear" w:color="auto" w:fill="auto"/>
-            <w:tcMar>
-              <w:left w:w="65" w:type="dxa"/>
-            </w:tcMar>
-          </w:tcPr>
-          <w:p>
-            <w:pPr>
-              <w:spacing w:line="252" w:lineRule="auto"/>
-              <w:rPr>
-                <w:rFonts w:ascii="Arial" w:hAnsi="Arial" w:cs="Arial"/>
-                <w:b/>
-                <w:lang w:eastAsia="en-US"/>
-              </w:rPr>
-            </w:pPr>
-            <w:proofErr w:type="spellStart"/>
-            <w:r>
-              <w:rPr>
-                <w:rFonts w:ascii="Arial" w:hAnsi="Arial" w:cs="Arial"/>
-                <w:b/>
-                <w:lang w:eastAsia="en-US"/>
-              </w:rPr>
-              <w:t>Postconditions</w:t>
-            </w:r>
-            <w:proofErr w:type="spellEnd"/>
-            <w:r>
-              <w:rPr>
-                <w:rFonts w:ascii="Arial" w:hAnsi="Arial" w:cs="Arial"/>
-                <w:b/>
-                <w:lang w:eastAsia="en-US"/>
-              </w:rPr>
-              <w:t xml:space="preserve"> (</w:t>
-            </w:r>
-            <w:proofErr w:type="spellStart"/>
-            <w:r>
-              <w:rPr>
-                <w:rFonts w:ascii="Arial" w:hAnsi="Arial" w:cs="Arial"/>
-                <w:b/>
-                <w:lang w:eastAsia="en-US"/>
-              </w:rPr>
-              <w:t>Success</w:t>
-            </w:r>
-            <w:proofErr w:type="spellEnd"/>
-            <w:r>
-              <w:rPr>
-                <w:rFonts w:ascii="Arial" w:hAnsi="Arial" w:cs="Arial"/>
-                <w:b/>
-                <w:lang w:eastAsia="en-US"/>
-              </w:rPr>
-              <w:t xml:space="preserve"> </w:t>
-            </w:r>
-            <w:proofErr w:type="spellStart"/>
-            <w:r>
-              <w:rPr>
-                <w:rFonts w:ascii="Arial" w:hAnsi="Arial" w:cs="Arial"/>
-                <w:b/>
-                <w:lang w:eastAsia="en-US"/>
-              </w:rPr>
-              <w:t>Guarantee</w:t>
-            </w:r>
-            <w:proofErr w:type="spellEnd"/>
-            <w:r>
-              <w:rPr>
-                <w:rFonts w:ascii="Arial" w:hAnsi="Arial" w:cs="Arial"/>
-                <w:b/>
-                <w:lang w:eastAsia="en-US"/>
-              </w:rPr>
-              <w:t>):</w:t>
-            </w:r>
-          </w:p>
-          <w:p>
-            <w:pPr>
-              <w:spacing w:line="252" w:lineRule="auto"/>
-              <w:rPr>
-                <w:rFonts w:ascii="Arial" w:hAnsi="Arial" w:cs="Arial"/>
-                <w:lang w:eastAsia="en-US"/>
-              </w:rPr>
-            </w:pPr>
-            <w:r>
-              <w:rPr>
-                <w:rFonts w:ascii="Arial" w:hAnsi="Arial" w:cs="Arial"/>
-                <w:lang w:eastAsia="en-US"/>
-              </w:rPr>
-              <w:t>De automatische incasso is v</w:t>
-            </w:r>
-            <w:r>
-              <w:rPr>
-                <w:rFonts w:ascii="Arial" w:hAnsi="Arial" w:cs="Arial"/>
-                <w:lang w:eastAsia="en-US"/>
-              </w:rPr>
-              <w:t>erstuurd.</w:t>
-            </w:r>
-          </w:p>
-          <w:p>
-            <w:pPr>
-              <w:spacing w:line="252" w:lineRule="auto"/>
-              <w:rPr>
-                <w:rFonts w:ascii="Arial" w:hAnsi="Arial" w:cs="Arial"/>
-                <w:lang w:eastAsia="en-US"/>
-              </w:rPr>
-            </w:pPr>
-            <w:r>
-              <w:rPr>
-                <w:rFonts w:ascii="Arial" w:hAnsi="Arial" w:cs="Arial"/>
-                <w:lang w:eastAsia="en-US"/>
-              </w:rPr>
-              <w:t xml:space="preserve">Het geld is door </w:t>
-            </w:r>
-            <w:proofErr w:type="spellStart"/>
-            <w:r>
-              <w:rPr>
-                <w:rFonts w:ascii="Arial" w:hAnsi="Arial" w:cs="Arial"/>
-                <w:lang w:eastAsia="en-US"/>
-              </w:rPr>
-              <w:t>RentIt</w:t>
-            </w:r>
-            <w:proofErr w:type="spellEnd"/>
-            <w:r>
-              <w:rPr>
-                <w:rFonts w:ascii="Arial" w:hAnsi="Arial" w:cs="Arial"/>
-                <w:lang w:eastAsia="en-US"/>
-              </w:rPr>
-              <w:t xml:space="preserve"> ontvangen.</w:t>
-            </w:r>
-          </w:p>
-        </w:tc>
-      </w:tr>
-      <w:tr>
-        <w:trPr>
-          <w:cantSplit/>
-          <w:trHeight w:val="243"/>
-        </w:trPr>
-        <w:tc>
-          <w:tcPr>
-            <w:tcW w:w="9961" w:type="dxa"/>
-            <w:gridSpan w:val="2"/>
-            <w:tcBorders>
-              <w:top w:val="single" w:sz="4" w:space="0" w:color="00000A"/>
-              <w:left w:val="single" w:sz="4" w:space="0" w:color="00000A"/>
-              <w:bottom w:val="single" w:sz="4" w:space="0" w:color="00000A"/>
-              <w:right w:val="single" w:sz="4" w:space="0" w:color="00000A"/>
-            </w:tcBorders>
-            <w:shd w:val="clear" w:color="auto" w:fill="auto"/>
-            <w:tcMar>
-              <w:left w:w="65" w:type="dxa"/>
-            </w:tcMar>
-          </w:tcPr>
-          <w:p>
-            <w:pPr>
-              <w:spacing w:line="252" w:lineRule="auto"/>
-              <w:rPr>
-                <w:rFonts w:ascii="Arial" w:hAnsi="Arial" w:cs="Arial"/>
-                <w:lang w:val="en-US"/>
-              </w:rPr>
-            </w:pPr>
-            <w:r>
-              <w:rPr>
-                <w:rFonts w:ascii="Arial" w:hAnsi="Arial" w:cs="Arial"/>
-                <w:b/>
-                <w:lang w:val="en-GB" w:eastAsia="en-US"/>
-              </w:rPr>
-              <w:t>Main Success Scenario (Basic Flow):</w:t>
-            </w:r>
-          </w:p>
-        </w:tc>
-      </w:tr>
-      <w:tr>
-        <w:trPr>
-          <w:trHeight w:val="228"/>
-        </w:trPr>
-        <w:tc>
-          <w:tcPr>
-            <w:tcW w:w="4785" w:type="dxa"/>
-            <w:tcBorders>
-              <w:top w:val="single" w:sz="4" w:space="0" w:color="00000A"/>
-              <w:left w:val="single" w:sz="4" w:space="0" w:color="00000A"/>
-              <w:bottom w:val="single" w:sz="4" w:space="0" w:color="00000A"/>
-              <w:right w:val="single" w:sz="4" w:space="0" w:color="00000A"/>
-            </w:tcBorders>
-            <w:shd w:val="clear" w:color="auto" w:fill="auto"/>
-            <w:tcMar>
-              <w:left w:w="65" w:type="dxa"/>
-            </w:tcMar>
-          </w:tcPr>
-          <w:p>
-            <w:pPr>
-              <w:spacing w:line="252" w:lineRule="auto"/>
-              <w:rPr>
-                <w:rFonts w:ascii="Arial" w:hAnsi="Arial" w:cs="Arial"/>
-              </w:rPr>
-            </w:pPr>
-            <w:r>
-              <w:rPr>
-                <w:rFonts w:ascii="Arial" w:hAnsi="Arial" w:cs="Arial"/>
-                <w:b/>
-                <w:lang w:val="en-GB" w:eastAsia="en-US"/>
-              </w:rPr>
-              <w:t>Actor Action</w:t>
-            </w:r>
-          </w:p>
-        </w:tc>
-        <w:tc>
-          <w:tcPr>
-            <w:tcW w:w="5176" w:type="dxa"/>
-            <w:tcBorders>
-              <w:top w:val="single" w:sz="4" w:space="0" w:color="00000A"/>
-              <w:left w:val="single" w:sz="4" w:space="0" w:color="00000A"/>
-              <w:bottom w:val="single" w:sz="4" w:space="0" w:color="00000A"/>
-              <w:right w:val="single" w:sz="4" w:space="0" w:color="00000A"/>
-            </w:tcBorders>
-            <w:shd w:val="clear" w:color="auto" w:fill="auto"/>
-            <w:tcMar>
-              <w:left w:w="65" w:type="dxa"/>
-            </w:tcMar>
-          </w:tcPr>
-          <w:p>
-            <w:pPr>
-              <w:spacing w:line="252" w:lineRule="auto"/>
-              <w:rPr>
-                <w:rFonts w:ascii="Arial" w:hAnsi="Arial" w:cs="Arial"/>
-              </w:rPr>
-            </w:pPr>
-            <w:r>
-              <w:rPr>
-                <w:rFonts w:ascii="Arial" w:hAnsi="Arial" w:cs="Arial"/>
-                <w:b/>
-                <w:lang w:val="en-GB" w:eastAsia="en-US"/>
-              </w:rPr>
-              <w:t>System Responsibility</w:t>
-            </w:r>
-          </w:p>
-        </w:tc>
-      </w:tr>
-      <w:tr>
-        <w:trPr>
-          <w:trHeight w:val="382"/>
-        </w:trPr>
-        <w:tc>
-          <w:tcPr>
-            <w:tcW w:w="4785" w:type="dxa"/>
-            <w:tcBorders>
-              <w:top w:val="single" w:sz="4" w:space="0" w:color="00000A"/>
-              <w:left w:val="single" w:sz="4" w:space="0" w:color="00000A"/>
-              <w:bottom w:val="single" w:sz="4" w:space="0" w:color="00000A"/>
-              <w:right w:val="single" w:sz="4" w:space="0" w:color="00000A"/>
-            </w:tcBorders>
-            <w:shd w:val="clear" w:color="auto" w:fill="auto"/>
-            <w:tcMar>
-              <w:left w:w="65" w:type="dxa"/>
-            </w:tcMar>
-          </w:tcPr>
-          <w:p>
-            <w:pPr>
-              <w:spacing w:line="252" w:lineRule="auto"/>
-              <w:rPr>
-                <w:rFonts w:ascii="Arial" w:hAnsi="Arial" w:cs="Arial"/>
-                <w:lang w:eastAsia="en-US"/>
-              </w:rPr>
-            </w:pPr>
-            <w:r>
-              <w:rPr>
-                <w:rFonts w:ascii="Arial" w:hAnsi="Arial" w:cs="Arial"/>
-                <w:lang w:eastAsia="en-US"/>
-              </w:rPr>
-              <w:t xml:space="preserve">1:  </w:t>
-            </w:r>
-            <w:r>
-              <w:rPr>
-                <w:rFonts w:ascii="Arial" w:hAnsi="Arial" w:cs="Arial"/>
-                <w:lang w:eastAsia="en-US"/>
-              </w:rPr>
-              <w:t>Het systeem haalt de abonnement gegevens van de klant op uit de database.</w:t>
-            </w:r>
-          </w:p>
-        </w:tc>
-        <w:tc>
-          <w:tcPr>
-            <w:tcW w:w="5176" w:type="dxa"/>
-            <w:tcBorders>
-              <w:top w:val="single" w:sz="4" w:space="0" w:color="00000A"/>
-              <w:left w:val="single" w:sz="4" w:space="0" w:color="00000A"/>
-              <w:bottom w:val="single" w:sz="4" w:space="0" w:color="00000A"/>
-              <w:right w:val="single" w:sz="4" w:space="0" w:color="00000A"/>
-            </w:tcBorders>
-            <w:shd w:val="clear" w:color="auto" w:fill="auto"/>
-            <w:tcMar>
-              <w:left w:w="65" w:type="dxa"/>
-            </w:tcMar>
-          </w:tcPr>
-          <w:p>
-            <w:pPr>
-              <w:spacing w:line="252" w:lineRule="auto"/>
-              <w:rPr>
-                <w:rFonts w:ascii="Arial" w:hAnsi="Arial" w:cs="Arial"/>
-                <w:lang w:eastAsia="en-US"/>
-              </w:rPr>
-            </w:pPr>
-          </w:p>
-        </w:tc>
-      </w:tr>
-      <w:tr>
-        <w:trPr>
-          <w:trHeight w:val="382"/>
-        </w:trPr>
-        <w:tc>
-          <w:tcPr>
-            <w:tcW w:w="4785" w:type="dxa"/>
-            <w:tcBorders>
-              <w:top w:val="single" w:sz="4" w:space="0" w:color="00000A"/>
-              <w:left w:val="single" w:sz="4" w:space="0" w:color="00000A"/>
-              <w:bottom w:val="single" w:sz="4" w:space="0" w:color="00000A"/>
-              <w:right w:val="single" w:sz="4" w:space="0" w:color="00000A"/>
-            </w:tcBorders>
-            <w:shd w:val="clear" w:color="auto" w:fill="auto"/>
-            <w:tcMar>
-              <w:left w:w="65" w:type="dxa"/>
-            </w:tcMar>
-          </w:tcPr>
-          <w:p>
-            <w:pPr>
-              <w:spacing w:line="252" w:lineRule="auto"/>
-              <w:rPr>
-                <w:rFonts w:ascii="Arial" w:hAnsi="Arial" w:cs="Arial"/>
-                <w:lang w:eastAsia="en-US"/>
-              </w:rPr>
-            </w:pPr>
-            <w:r>
-              <w:rPr>
-                <w:rFonts w:ascii="Arial" w:hAnsi="Arial" w:cs="Arial"/>
-                <w:lang w:eastAsia="en-US"/>
-              </w:rPr>
-              <w:t>2:  Het systeem berekent de prijs op basis van het type auto, het soort abonnement van de klant, de opgegeven periode en per opgegeven tijdseenheid (uur/dag/weekend/week).</w:t>
-            </w:r>
-          </w:p>
-        </w:tc>
-        <w:tc>
-          <w:tcPr>
-            <w:tcW w:w="5176" w:type="dxa"/>
-            <w:tcBorders>
-              <w:top w:val="single" w:sz="4" w:space="0" w:color="00000A"/>
-              <w:left w:val="single" w:sz="4" w:space="0" w:color="00000A"/>
-              <w:bottom w:val="single" w:sz="4" w:space="0" w:color="00000A"/>
-              <w:right w:val="single" w:sz="4" w:space="0" w:color="00000A"/>
-            </w:tcBorders>
-            <w:shd w:val="clear" w:color="auto" w:fill="auto"/>
-            <w:tcMar>
-              <w:left w:w="65" w:type="dxa"/>
-            </w:tcMar>
-          </w:tcPr>
-          <w:p>
-            <w:pPr>
-              <w:spacing w:line="252" w:lineRule="auto"/>
-              <w:rPr>
-                <w:rFonts w:ascii="Arial" w:hAnsi="Arial" w:cs="Arial"/>
-                <w:lang w:eastAsia="en-US"/>
-              </w:rPr>
-            </w:pPr>
-          </w:p>
-        </w:tc>
-      </w:tr>
-      <w:tr>
-        <w:trPr>
-          <w:trHeight w:val="382"/>
-        </w:trPr>
-        <w:tc>
-          <w:tcPr>
-            <w:tcW w:w="4785" w:type="dxa"/>
-            <w:tcBorders>
-              <w:top w:val="single" w:sz="4" w:space="0" w:color="00000A"/>
-              <w:left w:val="single" w:sz="4" w:space="0" w:color="00000A"/>
-              <w:bottom w:val="single" w:sz="4" w:space="0" w:color="00000A"/>
-              <w:right w:val="single" w:sz="4" w:space="0" w:color="00000A"/>
-            </w:tcBorders>
-            <w:shd w:val="clear" w:color="auto" w:fill="auto"/>
-            <w:tcMar>
-              <w:left w:w="65" w:type="dxa"/>
-            </w:tcMar>
-          </w:tcPr>
-          <w:p>
-            <w:pPr>
-              <w:spacing w:line="252" w:lineRule="auto"/>
-              <w:rPr>
-                <w:rFonts w:ascii="Arial" w:hAnsi="Arial" w:cs="Arial"/>
-                <w:lang w:eastAsia="en-US"/>
-              </w:rPr>
-            </w:pPr>
-            <w:r>
-              <w:rPr>
-                <w:rFonts w:ascii="Arial" w:hAnsi="Arial" w:cs="Arial"/>
-                <w:lang w:eastAsia="en-US"/>
-              </w:rPr>
-              <w:t>3.  In de database wordt het openstaande bedrag van de klant opgehoogd met de zojuist berekende waarde.</w:t>
-            </w:r>
-          </w:p>
-        </w:tc>
-        <w:tc>
-          <w:tcPr>
-            <w:tcW w:w="5176" w:type="dxa"/>
-            <w:tcBorders>
-              <w:top w:val="single" w:sz="4" w:space="0" w:color="00000A"/>
-              <w:left w:val="single" w:sz="4" w:space="0" w:color="00000A"/>
-              <w:bottom w:val="single" w:sz="4" w:space="0" w:color="00000A"/>
-              <w:right w:val="single" w:sz="4" w:space="0" w:color="00000A"/>
-            </w:tcBorders>
-            <w:shd w:val="clear" w:color="auto" w:fill="auto"/>
-            <w:tcMar>
-              <w:left w:w="65" w:type="dxa"/>
-            </w:tcMar>
-          </w:tcPr>
-          <w:p>
-            <w:pPr>
-              <w:spacing w:line="252" w:lineRule="auto"/>
-              <w:rPr>
-                <w:rFonts w:ascii="Arial" w:hAnsi="Arial" w:cs="Arial"/>
-                <w:lang w:eastAsia="en-US"/>
-              </w:rPr>
-            </w:pPr>
-          </w:p>
-        </w:tc>
-      </w:tr>
-      <w:tr>
-        <w:trPr>
-          <w:trHeight w:val="382"/>
-        </w:trPr>
-        <w:tc>
-          <w:tcPr>
-            <w:tcW w:w="4785" w:type="dxa"/>
-            <w:tcBorders>
-              <w:top w:val="single" w:sz="4" w:space="0" w:color="00000A"/>
-              <w:left w:val="single" w:sz="4" w:space="0" w:color="00000A"/>
-              <w:bottom w:val="single" w:sz="4" w:space="0" w:color="00000A"/>
-              <w:right w:val="single" w:sz="4" w:space="0" w:color="00000A"/>
-            </w:tcBorders>
-            <w:shd w:val="clear" w:color="auto" w:fill="auto"/>
-            <w:tcMar>
-              <w:left w:w="65" w:type="dxa"/>
-            </w:tcMar>
-          </w:tcPr>
-          <w:p>
-            <w:pPr>
-              <w:spacing w:line="252" w:lineRule="auto"/>
-              <w:rPr>
-                <w:rFonts w:ascii="Arial" w:hAnsi="Arial" w:cs="Arial"/>
-                <w:lang w:eastAsia="en-US"/>
-              </w:rPr>
-            </w:pPr>
-            <w:r>
-              <w:rPr>
-                <w:rFonts w:ascii="Arial" w:hAnsi="Arial" w:cs="Arial"/>
-                <w:lang w:eastAsia="en-US"/>
-              </w:rPr>
-              <w:t>4. Het systeem vraagt aan de bank een automatische incasso te versturen naar de klant.</w:t>
-            </w:r>
-          </w:p>
-        </w:tc>
-        <w:tc>
-          <w:tcPr>
-            <w:tcW w:w="5176" w:type="dxa"/>
-            <w:tcBorders>
-              <w:top w:val="single" w:sz="4" w:space="0" w:color="00000A"/>
-              <w:left w:val="single" w:sz="4" w:space="0" w:color="00000A"/>
-              <w:bottom w:val="single" w:sz="4" w:space="0" w:color="00000A"/>
-              <w:right w:val="single" w:sz="4" w:space="0" w:color="00000A"/>
-            </w:tcBorders>
-            <w:shd w:val="clear" w:color="auto" w:fill="auto"/>
-            <w:tcMar>
-              <w:left w:w="65" w:type="dxa"/>
-            </w:tcMar>
-          </w:tcPr>
-          <w:p>
-            <w:pPr>
-              <w:spacing w:line="252" w:lineRule="auto"/>
-              <w:rPr>
-                <w:rFonts w:ascii="Arial" w:hAnsi="Arial" w:cs="Arial"/>
-                <w:lang w:eastAsia="en-US"/>
-              </w:rPr>
-            </w:pPr>
-            <w:r>
-              <w:rPr>
-                <w:rFonts w:ascii="Arial" w:hAnsi="Arial" w:cs="Arial"/>
-                <w:lang w:eastAsia="en-US"/>
-              </w:rPr>
-              <w:t>5. De bank stuurt een automatische incasso naar de klant.</w:t>
-            </w:r>
-          </w:p>
-        </w:tc>
-      </w:tr>
-      <w:tr>
-        <w:trPr>
-          <w:trHeight w:val="382"/>
-        </w:trPr>
-        <w:tc>
-          <w:tcPr>
-            <w:tcW w:w="4785" w:type="dxa"/>
-            <w:tcBorders>
-              <w:top w:val="single" w:sz="4" w:space="0" w:color="00000A"/>
-              <w:left w:val="single" w:sz="4" w:space="0" w:color="00000A"/>
-              <w:bottom w:val="single" w:sz="4" w:space="0" w:color="00000A"/>
-              <w:right w:val="single" w:sz="4" w:space="0" w:color="00000A"/>
-            </w:tcBorders>
-            <w:shd w:val="clear" w:color="auto" w:fill="auto"/>
-            <w:tcMar>
-              <w:left w:w="65" w:type="dxa"/>
-            </w:tcMar>
-          </w:tcPr>
-          <w:p>
-            <w:pPr>
-              <w:spacing w:line="252" w:lineRule="auto"/>
-              <w:rPr>
-                <w:rFonts w:ascii="Arial" w:hAnsi="Arial" w:cs="Arial"/>
-                <w:lang w:eastAsia="en-US"/>
-              </w:rPr>
-            </w:pPr>
-            <w:r>
-              <w:rPr>
-                <w:rFonts w:ascii="Arial" w:hAnsi="Arial" w:cs="Arial"/>
-                <w:lang w:eastAsia="en-US"/>
-              </w:rPr>
-              <w:t xml:space="preserve">7. Het systeem registreert dat de automatische incasso betaald is. </w:t>
-            </w:r>
-          </w:p>
-        </w:tc>
-        <w:tc>
-          <w:tcPr>
-            <w:tcW w:w="5176" w:type="dxa"/>
-            <w:tcBorders>
-              <w:top w:val="single" w:sz="4" w:space="0" w:color="00000A"/>
-              <w:left w:val="single" w:sz="4" w:space="0" w:color="00000A"/>
-              <w:bottom w:val="single" w:sz="4" w:space="0" w:color="00000A"/>
-              <w:right w:val="single" w:sz="4" w:space="0" w:color="00000A"/>
-            </w:tcBorders>
-            <w:shd w:val="clear" w:color="auto" w:fill="auto"/>
-            <w:tcMar>
-              <w:left w:w="65" w:type="dxa"/>
-            </w:tcMar>
-          </w:tcPr>
-          <w:p>
-            <w:pPr>
-              <w:spacing w:line="252" w:lineRule="auto"/>
-              <w:rPr>
-                <w:rFonts w:ascii="Arial" w:hAnsi="Arial" w:cs="Arial"/>
-                <w:lang w:eastAsia="en-US"/>
-              </w:rPr>
-            </w:pPr>
-            <w:r>
-              <w:rPr>
-                <w:rFonts w:ascii="Arial" w:hAnsi="Arial" w:cs="Arial"/>
-                <w:lang w:eastAsia="en-US"/>
-              </w:rPr>
-              <w:t>6. De bank ontvangt het geld.</w:t>
-            </w:r>
-          </w:p>
-        </w:tc>
-      </w:tr>
-      <w:tr>
-        <w:trPr>
-          <w:trHeight w:val="382"/>
-        </w:trPr>
-        <w:tc>
-          <w:tcPr>
-            <w:tcW w:w="4785" w:type="dxa"/>
-            <w:tcBorders>
-              <w:top w:val="single" w:sz="4" w:space="0" w:color="00000A"/>
-              <w:left w:val="single" w:sz="4" w:space="0" w:color="00000A"/>
-              <w:bottom w:val="single" w:sz="4" w:space="0" w:color="00000A"/>
-              <w:right w:val="single" w:sz="4" w:space="0" w:color="00000A"/>
-            </w:tcBorders>
-            <w:shd w:val="clear" w:color="auto" w:fill="auto"/>
-            <w:tcMar>
-              <w:left w:w="65" w:type="dxa"/>
-            </w:tcMar>
-          </w:tcPr>
-          <w:p>
-            <w:pPr>
-              <w:spacing w:line="252" w:lineRule="auto"/>
-              <w:rPr>
-                <w:rFonts w:ascii="Arial" w:hAnsi="Arial" w:cs="Arial"/>
-                <w:lang w:eastAsia="en-US"/>
-              </w:rPr>
-            </w:pPr>
-            <w:r>
-              <w:rPr>
-                <w:rFonts w:ascii="Arial" w:hAnsi="Arial" w:cs="Arial"/>
-                <w:lang w:eastAsia="en-US"/>
-              </w:rPr>
-              <w:t>8. In de database wordt het openstaande bedrag van de klant verlaagd met de zojuist  betaalde waarde.</w:t>
-            </w:r>
-          </w:p>
-        </w:tc>
-        <w:tc>
-          <w:tcPr>
-            <w:tcW w:w="5176" w:type="dxa"/>
-            <w:tcBorders>
-              <w:top w:val="single" w:sz="4" w:space="0" w:color="00000A"/>
-              <w:left w:val="single" w:sz="4" w:space="0" w:color="00000A"/>
-              <w:bottom w:val="single" w:sz="4" w:space="0" w:color="00000A"/>
-              <w:right w:val="single" w:sz="4" w:space="0" w:color="00000A"/>
-            </w:tcBorders>
-            <w:shd w:val="clear" w:color="auto" w:fill="auto"/>
-            <w:tcMar>
-              <w:left w:w="65" w:type="dxa"/>
-            </w:tcMar>
-          </w:tcPr>
-          <w:p>
-            <w:pPr>
-              <w:spacing w:line="252" w:lineRule="auto"/>
-              <w:rPr>
-                <w:rFonts w:ascii="Arial" w:hAnsi="Arial" w:cs="Arial"/>
-                <w:lang w:eastAsia="en-US"/>
-              </w:rPr>
-            </w:pPr>
-          </w:p>
-        </w:tc>
-      </w:tr>
-      <w:tr>
-        <w:trPr>
-          <w:cantSplit/>
-          <w:trHeight w:val="243"/>
-        </w:trPr>
-        <w:tc>
-          <w:tcPr>
-            <w:tcW w:w="9961" w:type="dxa"/>
-            <w:gridSpan w:val="2"/>
-            <w:tcBorders>
-              <w:top w:val="single" w:sz="4" w:space="0" w:color="00000A"/>
-              <w:left w:val="single" w:sz="4" w:space="0" w:color="00000A"/>
-              <w:bottom w:val="single" w:sz="4" w:space="0" w:color="00000A"/>
-              <w:right w:val="single" w:sz="4" w:space="0" w:color="00000A"/>
-            </w:tcBorders>
-            <w:shd w:val="clear" w:color="auto" w:fill="auto"/>
-            <w:tcMar>
-              <w:left w:w="65" w:type="dxa"/>
-            </w:tcMar>
-          </w:tcPr>
-          <w:p>
-            <w:pPr>
-              <w:spacing w:line="252" w:lineRule="auto"/>
-              <w:rPr>
-                <w:rFonts w:ascii="Arial" w:hAnsi="Arial" w:cs="Arial"/>
-                <w:lang w:val="en-US"/>
-              </w:rPr>
-            </w:pPr>
-            <w:r>
-              <w:rPr>
-                <w:rFonts w:ascii="Arial" w:hAnsi="Arial" w:cs="Arial"/>
-                <w:b/>
-                <w:lang w:val="en-US" w:eastAsia="en-US"/>
-              </w:rPr>
-              <w:t xml:space="preserve">Extensions (Alternative Flow):. </w:t>
-            </w:r>
-            <w:proofErr w:type="spellStart"/>
-            <w:r>
-              <w:rPr>
-                <w:rFonts w:ascii="Arial" w:hAnsi="Arial" w:cs="Arial"/>
-                <w:b/>
-                <w:lang w:val="en-US" w:eastAsia="en-US"/>
-              </w:rPr>
-              <w:t>Betaling</w:t>
-            </w:r>
-            <w:proofErr w:type="spellEnd"/>
-            <w:r>
-              <w:rPr>
-                <w:rFonts w:ascii="Arial" w:hAnsi="Arial" w:cs="Arial"/>
-                <w:b/>
-                <w:lang w:val="en-US" w:eastAsia="en-US"/>
-              </w:rPr>
-              <w:t xml:space="preserve"> </w:t>
-            </w:r>
-            <w:proofErr w:type="spellStart"/>
-            <w:r>
-              <w:rPr>
-                <w:rFonts w:ascii="Arial" w:hAnsi="Arial" w:cs="Arial"/>
-                <w:b/>
-                <w:lang w:val="en-US" w:eastAsia="en-US"/>
-              </w:rPr>
-              <w:t>m</w:t>
-            </w:r>
-            <w:r>
-              <w:rPr>
-                <w:rFonts w:ascii="Arial" w:hAnsi="Arial" w:cs="Arial"/>
-                <w:b/>
-                <w:lang w:val="en-US" w:eastAsia="en-US"/>
-              </w:rPr>
-              <w:t>islukt</w:t>
-            </w:r>
-            <w:proofErr w:type="spellEnd"/>
-          </w:p>
-        </w:tc>
-      </w:tr>
-      <w:tr>
-        <w:trPr>
-          <w:trHeight w:val="394"/>
-        </w:trPr>
-        <w:tc>
-          <w:tcPr>
-            <w:tcW w:w="4785" w:type="dxa"/>
-            <w:tcBorders>
-              <w:top w:val="single" w:sz="4" w:space="0" w:color="00000A"/>
-              <w:left w:val="single" w:sz="4" w:space="0" w:color="00000A"/>
-              <w:bottom w:val="single" w:sz="4" w:space="0" w:color="00000A"/>
-              <w:right w:val="single" w:sz="4" w:space="0" w:color="00000A"/>
-            </w:tcBorders>
-            <w:shd w:val="clear" w:color="auto" w:fill="auto"/>
-            <w:tcMar>
-              <w:left w:w="65" w:type="dxa"/>
-            </w:tcMar>
-          </w:tcPr>
-          <w:p>
-            <w:pPr>
-              <w:tabs>
-                <w:tab w:val="left" w:pos="1452"/>
-              </w:tabs>
-              <w:spacing w:line="252" w:lineRule="auto"/>
-              <w:rPr>
-                <w:rFonts w:ascii="Arial" w:hAnsi="Arial" w:cs="Arial"/>
-                <w:lang w:val="en-US" w:eastAsia="en-US"/>
-              </w:rPr>
-            </w:pPr>
-          </w:p>
-        </w:tc>
-        <w:tc>
-          <w:tcPr>
-            <w:tcW w:w="5176" w:type="dxa"/>
-            <w:tcBorders>
-              <w:top w:val="single" w:sz="4" w:space="0" w:color="00000A"/>
-              <w:left w:val="single" w:sz="4" w:space="0" w:color="00000A"/>
-              <w:bottom w:val="single" w:sz="4" w:space="0" w:color="00000A"/>
-              <w:right w:val="single" w:sz="4" w:space="0" w:color="00000A"/>
-            </w:tcBorders>
-            <w:shd w:val="clear" w:color="auto" w:fill="auto"/>
-            <w:tcMar>
-              <w:left w:w="65" w:type="dxa"/>
-            </w:tcMar>
-          </w:tcPr>
-          <w:p>
-            <w:pPr>
-              <w:spacing w:after="160" w:line="259" w:lineRule="auto"/>
-              <w:rPr>
-                <w:rFonts w:ascii="Arial" w:hAnsi="Arial" w:cs="Arial"/>
-                <w:b/>
-              </w:rPr>
-            </w:pPr>
-            <w:r>
-              <w:rPr>
-                <w:rFonts w:ascii="Arial" w:hAnsi="Arial" w:cs="Arial"/>
-                <w:bCs/>
-              </w:rPr>
-              <w:t>5.</w:t>
-            </w:r>
-            <w:r>
-              <w:rPr>
-                <w:rFonts w:ascii="Arial" w:hAnsi="Arial" w:cs="Arial"/>
-                <w:b/>
-              </w:rPr>
-              <w:t xml:space="preserve"> </w:t>
-            </w:r>
-            <w:r>
-              <w:rPr>
-                <w:rFonts w:ascii="Arial" w:hAnsi="Arial" w:cs="Arial"/>
-                <w:lang w:eastAsia="en-US"/>
-              </w:rPr>
-              <w:t>De bank stuurt een automatische incasso naar de klant.</w:t>
-            </w:r>
-          </w:p>
-        </w:tc>
-      </w:tr>
-      <w:tr>
-        <w:trPr>
-          <w:trHeight w:val="394"/>
-        </w:trPr>
-        <w:tc>
-          <w:tcPr>
-            <w:tcW w:w="4785" w:type="dxa"/>
-            <w:tcBorders>
-              <w:top w:val="single" w:sz="4" w:space="0" w:color="00000A"/>
-              <w:left w:val="single" w:sz="4" w:space="0" w:color="00000A"/>
-              <w:bottom w:val="single" w:sz="4" w:space="0" w:color="00000A"/>
-              <w:right w:val="single" w:sz="4" w:space="0" w:color="00000A"/>
-            </w:tcBorders>
-            <w:shd w:val="clear" w:color="auto" w:fill="auto"/>
-            <w:tcMar>
-              <w:left w:w="65" w:type="dxa"/>
-            </w:tcMar>
-          </w:tcPr>
-          <w:p>
-            <w:pPr>
-              <w:tabs>
-                <w:tab w:val="left" w:pos="1452"/>
-              </w:tabs>
-              <w:spacing w:line="252" w:lineRule="auto"/>
-              <w:rPr>
-                <w:rFonts w:ascii="Arial" w:hAnsi="Arial" w:cs="Arial"/>
-                <w:lang w:eastAsia="en-US"/>
-              </w:rPr>
-            </w:pPr>
-            <w:r>
-              <w:rPr>
-                <w:rFonts w:ascii="Arial" w:hAnsi="Arial" w:cs="Arial"/>
-                <w:lang w:eastAsia="en-US"/>
-              </w:rPr>
-              <w:t>7. Het systeem registreert dat d</w:t>
-            </w:r>
-            <w:r>
-              <w:rPr>
-                <w:rFonts w:ascii="Arial" w:hAnsi="Arial" w:cs="Arial"/>
-                <w:lang w:eastAsia="en-US"/>
-              </w:rPr>
-              <w:t>e automatische incasso niet betaald is.</w:t>
-            </w:r>
-          </w:p>
-        </w:tc>
-        <w:tc>
-          <w:tcPr>
-            <w:tcW w:w="5176" w:type="dxa"/>
-            <w:tcBorders>
-              <w:top w:val="single" w:sz="4" w:space="0" w:color="00000A"/>
-              <w:left w:val="single" w:sz="4" w:space="0" w:color="00000A"/>
-              <w:bottom w:val="single" w:sz="4" w:space="0" w:color="00000A"/>
-              <w:right w:val="single" w:sz="4" w:space="0" w:color="00000A"/>
-            </w:tcBorders>
-            <w:shd w:val="clear" w:color="auto" w:fill="auto"/>
-            <w:tcMar>
-              <w:left w:w="65" w:type="dxa"/>
-            </w:tcMar>
-          </w:tcPr>
-          <w:p>
-            <w:pPr>
-              <w:spacing w:after="160" w:line="259" w:lineRule="auto"/>
-              <w:rPr>
-                <w:rFonts w:ascii="Arial" w:hAnsi="Arial" w:cs="Arial"/>
-                <w:bCs/>
-              </w:rPr>
-            </w:pPr>
-            <w:r>
-              <w:rPr>
-                <w:rFonts w:ascii="Arial" w:hAnsi="Arial" w:cs="Arial"/>
-                <w:bCs/>
-              </w:rPr>
-              <w:t xml:space="preserve">6. </w:t>
-            </w:r>
-            <w:r>
-              <w:rPr>
-                <w:rFonts w:ascii="Arial" w:hAnsi="Arial" w:cs="Arial"/>
-                <w:bCs/>
-              </w:rPr>
-              <w:t>De bank registreert dat de afschrijving mislukt.</w:t>
-            </w:r>
-          </w:p>
-        </w:tc>
-      </w:tr>
-      <w:tr>
-        <w:trPr>
-          <w:trHeight w:val="394"/>
-        </w:trPr>
-        <w:tc>
-          <w:tcPr>
-            <w:tcW w:w="4785" w:type="dxa"/>
-            <w:tcBorders>
-              <w:top w:val="single" w:sz="4" w:space="0" w:color="00000A"/>
-              <w:left w:val="single" w:sz="4" w:space="0" w:color="00000A"/>
-              <w:bottom w:val="single" w:sz="4" w:space="0" w:color="00000A"/>
-              <w:right w:val="single" w:sz="4" w:space="0" w:color="00000A"/>
-            </w:tcBorders>
-            <w:shd w:val="clear" w:color="auto" w:fill="auto"/>
-            <w:tcMar>
-              <w:left w:w="65" w:type="dxa"/>
-            </w:tcMar>
-          </w:tcPr>
-          <w:p>
-            <w:pPr>
-              <w:tabs>
-                <w:tab w:val="left" w:pos="1452"/>
-              </w:tabs>
-              <w:spacing w:line="252" w:lineRule="auto"/>
-              <w:rPr>
-                <w:rFonts w:ascii="Arial" w:hAnsi="Arial" w:cs="Arial"/>
-                <w:lang w:eastAsia="en-US"/>
-              </w:rPr>
-            </w:pPr>
-            <w:r>
-              <w:rPr>
-                <w:rFonts w:ascii="Arial" w:hAnsi="Arial" w:cs="Arial"/>
-                <w:lang w:eastAsia="en-US"/>
-              </w:rPr>
-              <w:t>8. In de database wordt het openstaande bedrag van de klant niet bijgewerkt.</w:t>
-            </w:r>
-          </w:p>
-        </w:tc>
-        <w:tc>
-          <w:tcPr>
-            <w:tcW w:w="5176" w:type="dxa"/>
-            <w:tcBorders>
-              <w:top w:val="single" w:sz="4" w:space="0" w:color="00000A"/>
-              <w:left w:val="single" w:sz="4" w:space="0" w:color="00000A"/>
-              <w:bottom w:val="single" w:sz="4" w:space="0" w:color="00000A"/>
-              <w:right w:val="single" w:sz="4" w:space="0" w:color="00000A"/>
-            </w:tcBorders>
-            <w:shd w:val="clear" w:color="auto" w:fill="auto"/>
-            <w:tcMar>
-              <w:left w:w="65" w:type="dxa"/>
-            </w:tcMar>
-          </w:tcPr>
-          <w:p>
-            <w:pPr>
-              <w:spacing w:after="160" w:line="259" w:lineRule="auto"/>
-              <w:rPr>
-                <w:rFonts w:ascii="Arial" w:hAnsi="Arial" w:cs="Arial"/>
-                <w:b/>
-              </w:rPr>
-            </w:pPr>
-          </w:p>
-        </w:tc>
-      </w:tr>
-      <w:tr>
-        <w:trPr>
-          <w:trHeight w:val="394"/>
-        </w:trPr>
-        <w:tc>
-          <w:tcPr>
-            <w:tcW w:w="4785" w:type="dxa"/>
-            <w:tcBorders>
-              <w:top w:val="single" w:sz="4" w:space="0" w:color="00000A"/>
-              <w:left w:val="single" w:sz="4" w:space="0" w:color="00000A"/>
-              <w:bottom w:val="single" w:sz="4" w:space="0" w:color="00000A"/>
-              <w:right w:val="single" w:sz="4" w:space="0" w:color="00000A"/>
-            </w:tcBorders>
-            <w:shd w:val="clear" w:color="auto" w:fill="auto"/>
-            <w:tcMar>
-              <w:left w:w="65" w:type="dxa"/>
-            </w:tcMar>
-          </w:tcPr>
-          <w:p>
-            <w:pPr>
-              <w:tabs>
-                <w:tab w:val="left" w:pos="1452"/>
-              </w:tabs>
-              <w:spacing w:line="252" w:lineRule="auto"/>
-              <w:rPr>
-                <w:rFonts w:ascii="Arial" w:hAnsi="Arial" w:cs="Arial"/>
-                <w:lang w:eastAsia="en-US"/>
-              </w:rPr>
-            </w:pPr>
-            <w:r>
-              <w:rPr>
-                <w:rFonts w:ascii="Arial" w:hAnsi="Arial" w:cs="Arial"/>
-                <w:lang w:eastAsia="en-US"/>
-              </w:rPr>
-              <w:t xml:space="preserve">9. Het systeem stuurt een bericht naar de klant waarin staat dat de incasso mislukt is. </w:t>
-            </w:r>
-          </w:p>
-        </w:tc>
-        <w:tc>
-          <w:tcPr>
-            <w:tcW w:w="5176" w:type="dxa"/>
-            <w:tcBorders>
-              <w:top w:val="single" w:sz="4" w:space="0" w:color="00000A"/>
-              <w:left w:val="single" w:sz="4" w:space="0" w:color="00000A"/>
-              <w:bottom w:val="single" w:sz="4" w:space="0" w:color="00000A"/>
-              <w:right w:val="single" w:sz="4" w:space="0" w:color="00000A"/>
-            </w:tcBorders>
-            <w:shd w:val="clear" w:color="auto" w:fill="auto"/>
-            <w:tcMar>
-              <w:left w:w="65" w:type="dxa"/>
-            </w:tcMar>
-          </w:tcPr>
-          <w:p>
-            <w:pPr>
-              <w:spacing w:after="160" w:line="259" w:lineRule="auto"/>
-              <w:rPr>
-                <w:rFonts w:ascii="Arial" w:hAnsi="Arial" w:cs="Arial"/>
-                <w:b/>
-              </w:rPr>
-            </w:pPr>
-          </w:p>
-        </w:tc>
-      </w:tr>
-    </w:tbl>
     <w:p>
       <w:pPr>
         <w:spacing w:after="160" w:line="259" w:lineRule="auto"/>
@@ -11209,7 +9816,7 @@
 </file>
 
 <file path=customXml/itemProps1.xml><?xml version="1.0" encoding="utf-8"?>
-<ds:datastoreItem xmlns:ds="http://schemas.openxmlformats.org/officeDocument/2006/customXml" ds:itemID="{B7860B7E-7DCF-4FD1-ABE4-78616475ACD4}">
+<ds:datastoreItem xmlns:ds="http://schemas.openxmlformats.org/officeDocument/2006/customXml" ds:itemID="{E6E8C957-28F8-4AFC-B9A2-95C9E86BD826}">
   <ds:schemaRefs>
     <ds:schemaRef ds:uri="http://schemas.openxmlformats.org/officeDocument/2006/bibliography"/>
   </ds:schemaRefs>

</xml_diff>